<commit_message>
nmv 24 07 2024
</commit_message>
<xml_diff>
--- a/brAhmaNa/TB 2.5-2.8 Malayalam Corrections.docx
+++ b/brAhmaNa/TB 2.5-2.8 Malayalam Corrections.docx
@@ -22,8 +22,20 @@
           <w:szCs w:val="32"/>
           <w:u w:val="single"/>
         </w:rPr>
-        <w:t>TaittirIya BrAhmaNam TB 2.5 - 2.8  Book</w:t>
+        <w:t xml:space="preserve">TaittirIya BrAhmaNam TB 2.5 - </w:t>
       </w:r>
+      <w:proofErr w:type="gramStart"/>
+      <w:r>
+        <w:rPr>
+          <w:b/>
+          <w:bCs/>
+          <w:sz w:val="32"/>
+          <w:szCs w:val="32"/>
+          <w:u w:val="single"/>
+        </w:rPr>
+        <w:t>2.8  Book</w:t>
+      </w:r>
+      <w:proofErr w:type="gramEnd"/>
       <w:r>
         <w:rPr>
           <w:b/>
@@ -93,10 +105,9 @@
           <w:bCs/>
           <w:sz w:val="32"/>
           <w:szCs w:val="32"/>
-          <w:highlight w:val="red"/>
           <w:u w:val="single"/>
         </w:rPr>
-        <w:t>????</w:t>
+        <w:t>31st July 2024</w:t>
       </w:r>
     </w:p>
     <w:p>
@@ -458,11 +469,7 @@
           <w:lang w:val="en-IN"/>
         </w:rPr>
       </w:pPr>
-    </w:p>
-    <w:p>
-      <w:pPr>
-        <w:spacing w:before="0" w:line="240" w:lineRule="auto"/>
-        <w:jc w:val="center"/>
+      <w:r>
         <w:rPr>
           <w:b/>
           <w:bCs/>
@@ -471,6 +478,21 @@
           <w:u w:val="single"/>
           <w:lang w:val="en-IN"/>
         </w:rPr>
+        <w:t>===========</w:t>
+      </w:r>
+    </w:p>
+    <w:p>
+      <w:pPr>
+        <w:spacing w:before="0" w:line="240" w:lineRule="auto"/>
+        <w:jc w:val="center"/>
+        <w:rPr>
+          <w:b/>
+          <w:bCs/>
+          <w:sz w:val="32"/>
+          <w:szCs w:val="32"/>
+          <w:u w:val="single"/>
+          <w:lang w:val="en-IN"/>
+        </w:rPr>
       </w:pPr>
     </w:p>
     <w:p>
@@ -483,14 +505,9 @@
           <w:sz w:val="32"/>
           <w:szCs w:val="32"/>
           <w:u w:val="single"/>
-          <w:lang w:val="en-IN"/>
         </w:rPr>
       </w:pPr>
-    </w:p>
-    <w:p>
-      <w:pPr>
-        <w:spacing w:before="0" w:line="240" w:lineRule="auto"/>
-        <w:jc w:val="center"/>
+      <w:r>
         <w:rPr>
           <w:b/>
           <w:bCs/>
@@ -498,7 +515,9 @@
           <w:szCs w:val="32"/>
           <w:u w:val="single"/>
         </w:rPr>
-      </w:pPr>
+        <w:t xml:space="preserve">TaittirIya BrAhmaNam TB 2.5 - </w:t>
+      </w:r>
+      <w:proofErr w:type="gramStart"/>
       <w:r>
         <w:rPr>
           <w:b/>
@@ -507,8 +526,9 @@
           <w:szCs w:val="32"/>
           <w:u w:val="single"/>
         </w:rPr>
-        <w:t>TaittirIya BrAhmaNam TB 2.5 - 2.8  Book</w:t>
+        <w:t>2.8  Book</w:t>
       </w:r>
+      <w:proofErr w:type="gramEnd"/>
       <w:r>
         <w:rPr>
           <w:b/>
@@ -3719,7 +3739,16 @@
           <w:bCs/>
           <w:sz w:val="32"/>
         </w:rPr>
-        <w:t>replaced with</w:t>
+        <w:t xml:space="preserve">replaced </w:t>
+      </w:r>
+      <w:proofErr w:type="gramStart"/>
+      <w:r>
+        <w:rPr>
+          <w:b/>
+          <w:bCs/>
+          <w:sz w:val="32"/>
+        </w:rPr>
+        <w:t>with</w:t>
       </w:r>
       <w:r>
         <w:rPr>
@@ -3739,7 +3768,18 @@
           <w:szCs w:val="40"/>
           <w:lang w:val="en-IN" w:eastAsia="en-IN"/>
         </w:rPr>
-        <w:t xml:space="preserve">"q§T"  </w:t>
+        <w:t>"</w:t>
+      </w:r>
+      <w:proofErr w:type="gramEnd"/>
+      <w:r>
+        <w:rPr>
+          <w:rFonts w:ascii="BRH Malayalam" w:hAnsi="BRH Malayalam" w:cs="BRH Malayalam"/>
+          <w:color w:val="000000"/>
+          <w:sz w:val="40"/>
+          <w:szCs w:val="40"/>
+          <w:lang w:val="en-IN" w:eastAsia="en-IN"/>
+        </w:rPr>
+        <w:t xml:space="preserve">q§T"  </w:t>
       </w:r>
       <w:r>
         <w:rPr>
@@ -3789,7 +3829,7 @@
     </w:p>
     <w:p>
       <w:pPr>
-        <w:spacing w:before="0"/>
+        <w:spacing w:before="0" w:line="240" w:lineRule="auto"/>
         <w:jc w:val="center"/>
         <w:rPr>
           <w:b/>
@@ -3802,7 +3842,7 @@
     </w:p>
     <w:p>
       <w:pPr>
-        <w:spacing w:before="0"/>
+        <w:spacing w:before="0" w:line="240" w:lineRule="auto"/>
         <w:jc w:val="center"/>
         <w:rPr>
           <w:b/>
@@ -3812,11 +3852,7 @@
           <w:u w:val="single"/>
         </w:rPr>
       </w:pPr>
-    </w:p>
-    <w:p>
-      <w:pPr>
-        <w:spacing w:before="0"/>
-        <w:jc w:val="center"/>
+      <w:r>
         <w:rPr>
           <w:b/>
           <w:bCs/>
@@ -3824,12 +3860,9 @@
           <w:szCs w:val="32"/>
           <w:u w:val="single"/>
         </w:rPr>
-      </w:pPr>
-    </w:p>
-    <w:p>
-      <w:pPr>
-        <w:spacing w:before="0"/>
-        <w:jc w:val="center"/>
+        <w:t xml:space="preserve">TaittirIya BrAhmaNam TB </w:t>
+      </w:r>
+      <w:r>
         <w:rPr>
           <w:b/>
           <w:bCs/>
@@ -3837,12 +3870,9 @@
           <w:szCs w:val="32"/>
           <w:u w:val="single"/>
         </w:rPr>
-      </w:pPr>
-    </w:p>
-    <w:p>
-      <w:pPr>
-        <w:spacing w:before="0"/>
-        <w:jc w:val="center"/>
+        <w:t>2</w:t>
+      </w:r>
+      <w:r>
         <w:rPr>
           <w:b/>
           <w:bCs/>
@@ -3850,12 +3880,9 @@
           <w:szCs w:val="32"/>
           <w:u w:val="single"/>
         </w:rPr>
-      </w:pPr>
-    </w:p>
-    <w:p>
-      <w:pPr>
-        <w:spacing w:before="0"/>
-        <w:jc w:val="center"/>
+        <w:t>.</w:t>
+      </w:r>
+      <w:r>
         <w:rPr>
           <w:b/>
           <w:bCs/>
@@ -3863,7 +3890,8 @@
           <w:szCs w:val="32"/>
           <w:u w:val="single"/>
         </w:rPr>
-      </w:pPr>
+        <w:t>5</w:t>
+      </w:r>
       <w:r>
         <w:rPr>
           <w:b/>
@@ -3872,7 +3900,7 @@
           <w:szCs w:val="32"/>
           <w:u w:val="single"/>
         </w:rPr>
-        <w:t xml:space="preserve">TaittirIya BrAhmaNam TB </w:t>
+        <w:t xml:space="preserve"> </w:t>
       </w:r>
       <w:r>
         <w:rPr>
@@ -3882,7 +3910,7 @@
           <w:szCs w:val="32"/>
           <w:u w:val="single"/>
         </w:rPr>
-        <w:t>2</w:t>
+        <w:t>-</w:t>
       </w:r>
       <w:r>
         <w:rPr>
@@ -3892,8 +3920,9 @@
           <w:szCs w:val="32"/>
           <w:u w:val="single"/>
         </w:rPr>
-        <w:t>.</w:t>
+        <w:t xml:space="preserve"> </w:t>
       </w:r>
+      <w:proofErr w:type="gramStart"/>
       <w:r>
         <w:rPr>
           <w:b/>
@@ -3902,7 +3931,7 @@
           <w:szCs w:val="32"/>
           <w:u w:val="single"/>
         </w:rPr>
-        <w:t>5</w:t>
+        <w:t>2</w:t>
       </w:r>
       <w:r>
         <w:rPr>
@@ -3912,7 +3941,7 @@
           <w:szCs w:val="32"/>
           <w:u w:val="single"/>
         </w:rPr>
-        <w:t xml:space="preserve"> </w:t>
+        <w:t>.</w:t>
       </w:r>
       <w:r>
         <w:rPr>
@@ -3922,7 +3951,7 @@
           <w:szCs w:val="32"/>
           <w:u w:val="single"/>
         </w:rPr>
-        <w:t>-</w:t>
+        <w:t>8</w:t>
       </w:r>
       <w:r>
         <w:rPr>
@@ -3932,8 +3961,9 @@
           <w:szCs w:val="32"/>
           <w:u w:val="single"/>
         </w:rPr>
-        <w:t xml:space="preserve"> </w:t>
+        <w:t xml:space="preserve">  Book</w:t>
       </w:r>
+      <w:proofErr w:type="gramEnd"/>
       <w:r>
         <w:rPr>
           <w:b/>
@@ -3942,52 +3972,12 @@
           <w:szCs w:val="32"/>
           <w:u w:val="single"/>
         </w:rPr>
-        <w:t>2</w:t>
-      </w:r>
-      <w:r>
-        <w:rPr>
-          <w:b/>
-          <w:bCs/>
-          <w:sz w:val="32"/>
-          <w:szCs w:val="32"/>
-          <w:u w:val="single"/>
-        </w:rPr>
-        <w:t>.</w:t>
-      </w:r>
-      <w:r>
-        <w:rPr>
-          <w:b/>
-          <w:bCs/>
-          <w:sz w:val="32"/>
-          <w:szCs w:val="32"/>
-          <w:u w:val="single"/>
-        </w:rPr>
-        <w:t>8</w:t>
-      </w:r>
-      <w:r>
-        <w:rPr>
-          <w:b/>
-          <w:bCs/>
-          <w:sz w:val="32"/>
-          <w:szCs w:val="32"/>
-          <w:u w:val="single"/>
-        </w:rPr>
-        <w:t xml:space="preserve">  Book</w:t>
-      </w:r>
-      <w:r>
-        <w:rPr>
-          <w:b/>
-          <w:bCs/>
-          <w:sz w:val="32"/>
-          <w:szCs w:val="32"/>
-          <w:u w:val="single"/>
-        </w:rPr>
         <w:t xml:space="preserve"> </w:t>
       </w:r>
     </w:p>
     <w:p>
       <w:pPr>
-        <w:spacing w:before="0"/>
+        <w:spacing w:before="0" w:line="240" w:lineRule="auto"/>
         <w:jc w:val="center"/>
         <w:rPr>
           <w:b/>
@@ -4933,7 +4923,6 @@
                 <w:sz w:val="28"/>
                 <w:szCs w:val="28"/>
               </w:rPr>
-              <w:lastRenderedPageBreak/>
               <w:t>TB 2.6.14.5</w:t>
             </w:r>
           </w:p>
@@ -5353,6 +5342,7 @@
                 <w:sz w:val="28"/>
                 <w:szCs w:val="28"/>
               </w:rPr>
+              <w:lastRenderedPageBreak/>
               <w:t>72nd</w:t>
             </w:r>
             <w:r>
@@ -5394,6 +5384,7 @@
                 <w:sz w:val="40"/>
                 <w:szCs w:val="40"/>
               </w:rPr>
+              <w:lastRenderedPageBreak/>
               <w:t>C</w:t>
             </w:r>
             <w:r>
@@ -6850,7 +6841,6 @@
                 <w:sz w:val="28"/>
                 <w:szCs w:val="28"/>
               </w:rPr>
-              <w:lastRenderedPageBreak/>
               <w:t>TB 2.8.9.7</w:t>
             </w:r>
           </w:p>
@@ -7563,6 +7553,7 @@
                 <w:sz w:val="40"/>
                 <w:szCs w:val="40"/>
               </w:rPr>
+              <w:lastRenderedPageBreak/>
               <w:t>py—c</w:t>
             </w:r>
             <w:r>
@@ -7635,6 +7626,7 @@
                 <w:sz w:val="40"/>
                 <w:szCs w:val="40"/>
               </w:rPr>
+              <w:lastRenderedPageBreak/>
               <w:t>p</w:t>
             </w:r>
             <w:r>
@@ -7713,6 +7705,7 @@
                 <w:sz w:val="40"/>
                 <w:szCs w:val="40"/>
               </w:rPr>
+              <w:lastRenderedPageBreak/>
               <w:t>py—c</w:t>
             </w:r>
             <w:r>
@@ -7769,11 +7762,10 @@
           <w:b/>
           <w:sz w:val="32"/>
         </w:rPr>
+        <w:lastRenderedPageBreak/>
         <w:t>========================</w:t>
       </w:r>
     </w:p>
-    <w:p/>
-    <w:p/>
     <w:p/>
     <w:p>
       <w:pPr>
@@ -7830,6 +7822,7 @@
         </w:rPr>
         <w:t xml:space="preserve"> </w:t>
       </w:r>
+      <w:proofErr w:type="gramStart"/>
       <w:r>
         <w:rPr>
           <w:b/>
@@ -7850,6 +7843,7 @@
         </w:rPr>
         <w:t xml:space="preserve">  Book</w:t>
       </w:r>
+      <w:proofErr w:type="gramEnd"/>
       <w:r>
         <w:rPr>
           <w:b/>
@@ -8287,6 +8281,7 @@
       <w:pBdr>
         <w:top w:val="single" w:sz="4" w:space="1" w:color="auto"/>
       </w:pBdr>
+      <w:jc w:val="right"/>
       <w:rPr>
         <w:b/>
         <w:bCs/>
@@ -8439,6 +8434,7 @@
       <w:pBdr>
         <w:top w:val="single" w:sz="4" w:space="1" w:color="auto"/>
       </w:pBdr>
+      <w:jc w:val="right"/>
       <w:rPr>
         <w:b/>
         <w:bCs/>

</xml_diff>

<commit_message>
nmv 16 09 2025
</commit_message>
<xml_diff>
--- a/brAhmaNa/TB 2.5-2.8 Malayalam Corrections.docx
+++ b/brAhmaNa/TB 2.5-2.8 Malayalam Corrections.docx
@@ -749,6 +749,291 @@
           </w:p>
         </w:tc>
       </w:tr>
+      <w:tr>
+        <w:trPr>
+          <w:trHeight w:val="929"/>
+        </w:trPr>
+        <w:tc>
+          <w:tcPr>
+            <w:tcW w:w="2694" w:type="dxa"/>
+          </w:tcPr>
+          <w:p>
+            <w:pPr>
+              <w:spacing w:before="0" w:line="240" w:lineRule="auto"/>
+              <w:rPr>
+                <w:b/>
+                <w:sz w:val="28"/>
+                <w:szCs w:val="28"/>
+                <w:lang w:val="it-IT"/>
+              </w:rPr>
+            </w:pPr>
+            <w:r>
+              <w:rPr>
+                <w:b/>
+                <w:sz w:val="28"/>
+                <w:szCs w:val="28"/>
+                <w:lang w:val="it-IT"/>
+              </w:rPr>
+              <w:t>TB 2.</w:t>
+            </w:r>
+            <w:r>
+              <w:rPr>
+                <w:b/>
+                <w:sz w:val="28"/>
+                <w:szCs w:val="28"/>
+                <w:lang w:val="it-IT"/>
+              </w:rPr>
+              <w:t>8</w:t>
+            </w:r>
+            <w:r>
+              <w:rPr>
+                <w:b/>
+                <w:sz w:val="28"/>
+                <w:szCs w:val="28"/>
+                <w:lang w:val="it-IT"/>
+              </w:rPr>
+              <w:t>.6.3</w:t>
+            </w:r>
+          </w:p>
+          <w:p>
+            <w:pPr>
+              <w:spacing w:before="0" w:line="240" w:lineRule="auto"/>
+              <w:rPr>
+                <w:b/>
+                <w:sz w:val="28"/>
+                <w:szCs w:val="28"/>
+                <w:lang w:val="it-IT"/>
+              </w:rPr>
+            </w:pPr>
+            <w:r>
+              <w:rPr>
+                <w:b/>
+                <w:sz w:val="28"/>
+                <w:szCs w:val="28"/>
+                <w:lang w:val="it-IT"/>
+              </w:rPr>
+              <w:t>Statement</w:t>
+            </w:r>
+            <w:r>
+              <w:rPr>
+                <w:b/>
+                <w:sz w:val="28"/>
+                <w:szCs w:val="28"/>
+                <w:lang w:val="it-IT"/>
+              </w:rPr>
+              <w:t xml:space="preserve"> No - </w:t>
+            </w:r>
+            <w:r>
+              <w:rPr>
+                <w:b/>
+                <w:sz w:val="28"/>
+                <w:szCs w:val="28"/>
+                <w:lang w:val="it-IT"/>
+              </w:rPr>
+              <w:t>8</w:t>
+            </w:r>
+          </w:p>
+          <w:p>
+            <w:pPr>
+              <w:spacing w:before="0" w:line="240" w:lineRule="auto"/>
+              <w:rPr>
+                <w:b/>
+                <w:sz w:val="28"/>
+                <w:szCs w:val="28"/>
+                <w:lang w:val="it-IT"/>
+              </w:rPr>
+            </w:pPr>
+            <w:r>
+              <w:rPr>
+                <w:b/>
+                <w:sz w:val="28"/>
+                <w:szCs w:val="28"/>
+                <w:lang w:val="it-IT"/>
+              </w:rPr>
+              <w:t xml:space="preserve">Dasini No - </w:t>
+            </w:r>
+            <w:r>
+              <w:rPr>
+                <w:b/>
+                <w:sz w:val="28"/>
+                <w:szCs w:val="28"/>
+                <w:lang w:val="it-IT"/>
+              </w:rPr>
+              <w:t>42</w:t>
+            </w:r>
+          </w:p>
+        </w:tc>
+        <w:tc>
+          <w:tcPr>
+            <w:tcW w:w="5529" w:type="dxa"/>
+          </w:tcPr>
+          <w:p>
+            <w:pPr>
+              <w:widowControl w:val="0"/>
+              <w:autoSpaceDE w:val="0"/>
+              <w:autoSpaceDN w:val="0"/>
+              <w:adjustRightInd w:val="0"/>
+              <w:spacing w:line="264" w:lineRule="auto"/>
+              <w:rPr>
+                <w:rFonts w:ascii="BRH Malayalam Extra" w:hAnsi="BRH Malayalam Extra" w:cs="BRH Malayalam Extra"/>
+                <w:color w:val="000000"/>
+                <w:sz w:val="40"/>
+                <w:szCs w:val="40"/>
+                <w:lang w:val="it-IT"/>
+              </w:rPr>
+            </w:pPr>
+            <w:r>
+              <w:rPr>
+                <w:rFonts w:ascii="BRH Malayalam Extra" w:hAnsi="BRH Malayalam Extra" w:cs="BRH Malayalam Extra"/>
+                <w:color w:val="000000"/>
+                <w:sz w:val="40"/>
+                <w:szCs w:val="40"/>
+                <w:lang w:val="it-IT"/>
+              </w:rPr>
+              <w:t>Kk©˜a§ s¡</w:t>
+            </w:r>
+            <w:r>
+              <w:rPr>
+                <w:rFonts w:ascii="BRH Malayalam Extra" w:hAnsi="BRH Malayalam Extra" w:cs="BRH Malayalam Extra"/>
+                <w:color w:val="000000"/>
+                <w:sz w:val="34"/>
+                <w:szCs w:val="40"/>
+                <w:lang w:val="it-IT"/>
+              </w:rPr>
+              <w:t>–</w:t>
+            </w:r>
+            <w:r>
+              <w:rPr>
+                <w:rFonts w:ascii="BRH Malayalam Extra" w:hAnsi="BRH Malayalam Extra" w:cs="BRH Malayalam Extra"/>
+                <w:color w:val="000000"/>
+                <w:sz w:val="40"/>
+                <w:szCs w:val="40"/>
+                <w:highlight w:val="yellow"/>
+                <w:lang w:val="it-IT"/>
+              </w:rPr>
+              <w:t>r</w:t>
+            </w:r>
+            <w:r>
+              <w:rPr>
+                <w:rFonts w:ascii="BRH Malayalam Extra" w:hAnsi="BRH Malayalam Extra" w:cs="BRH Malayalam Extra"/>
+                <w:color w:val="000000"/>
+                <w:sz w:val="40"/>
+                <w:szCs w:val="40"/>
+                <w:lang w:val="it-IT"/>
+              </w:rPr>
+              <w:t>tx— pya¡</w:t>
+            </w:r>
+            <w:r>
+              <w:rPr>
+                <w:rFonts w:ascii="BRH Malayalam Extra" w:hAnsi="BRH Malayalam Extra" w:cs="BRH Malayalam Extra"/>
+                <w:color w:val="000000"/>
+                <w:sz w:val="34"/>
+                <w:szCs w:val="40"/>
+                <w:lang w:val="it-IT"/>
+              </w:rPr>
+              <w:t>–</w:t>
+            </w:r>
+            <w:r>
+              <w:rPr>
+                <w:rFonts w:ascii="BRH Malayalam Extra" w:hAnsi="BRH Malayalam Extra" w:cs="BRH Malayalam Extra"/>
+                <w:color w:val="000000"/>
+                <w:sz w:val="40"/>
+                <w:szCs w:val="40"/>
+                <w:lang w:val="it-IT"/>
+              </w:rPr>
+              <w:t>kI</w:t>
+            </w:r>
+          </w:p>
+        </w:tc>
+        <w:tc>
+          <w:tcPr>
+            <w:tcW w:w="5451" w:type="dxa"/>
+          </w:tcPr>
+          <w:p>
+            <w:pPr>
+              <w:spacing w:before="0" w:line="240" w:lineRule="auto"/>
+              <w:rPr>
+                <w:rFonts w:ascii="BRH Malayalam Extra" w:hAnsi="BRH Malayalam Extra" w:cs="BRH Malayalam Extra"/>
+                <w:color w:val="000000"/>
+                <w:sz w:val="40"/>
+                <w:szCs w:val="40"/>
+                <w:lang w:val="it-IT"/>
+              </w:rPr>
+            </w:pPr>
+            <w:r>
+              <w:rPr>
+                <w:rFonts w:ascii="BRH Malayalam Extra" w:hAnsi="BRH Malayalam Extra" w:cs="BRH Malayalam Extra"/>
+                <w:color w:val="000000"/>
+                <w:sz w:val="40"/>
+                <w:szCs w:val="40"/>
+                <w:lang w:val="it-IT"/>
+              </w:rPr>
+              <w:t>Kk©˜a§ s¡</w:t>
+            </w:r>
+            <w:r>
+              <w:rPr>
+                <w:rFonts w:ascii="BRH Malayalam Extra" w:hAnsi="BRH Malayalam Extra" w:cs="BRH Malayalam Extra"/>
+                <w:color w:val="000000"/>
+                <w:sz w:val="34"/>
+                <w:szCs w:val="40"/>
+                <w:lang w:val="it-IT"/>
+              </w:rPr>
+              <w:t>–</w:t>
+            </w:r>
+            <w:r>
+              <w:rPr>
+                <w:rFonts w:ascii="BRH Malayalam Extra" w:hAnsi="BRH Malayalam Extra" w:cs="BRH Malayalam Extra"/>
+                <w:color w:val="000000"/>
+                <w:sz w:val="40"/>
+                <w:szCs w:val="40"/>
+                <w:lang w:val="it-IT"/>
+              </w:rPr>
+              <w:t>r</w:t>
+            </w:r>
+            <w:r>
+              <w:rPr>
+                <w:rFonts w:ascii="BRH Malayalam Extra" w:hAnsi="BRH Malayalam Extra" w:cs="BRH Malayalam Extra"/>
+                <w:color w:val="000000"/>
+                <w:sz w:val="40"/>
+                <w:szCs w:val="40"/>
+                <w:highlight w:val="green"/>
+                <w:lang w:val="it-IT"/>
+              </w:rPr>
+              <w:t>x</w:t>
+            </w:r>
+            <w:r>
+              <w:rPr>
+                <w:rFonts w:ascii="BRH Malayalam Extra" w:hAnsi="BRH Malayalam Extra" w:cs="BRH Malayalam Extra"/>
+                <w:color w:val="000000"/>
+                <w:sz w:val="40"/>
+                <w:szCs w:val="40"/>
+                <w:lang w:val="it-IT"/>
+              </w:rPr>
+              <w:t>tx— pya¡</w:t>
+            </w:r>
+            <w:r>
+              <w:rPr>
+                <w:rFonts w:ascii="BRH Malayalam Extra" w:hAnsi="BRH Malayalam Extra" w:cs="BRH Malayalam Extra"/>
+                <w:color w:val="000000"/>
+                <w:sz w:val="34"/>
+                <w:szCs w:val="40"/>
+                <w:lang w:val="it-IT"/>
+              </w:rPr>
+              <w:t>–</w:t>
+            </w:r>
+            <w:r>
+              <w:rPr>
+                <w:rFonts w:ascii="BRH Malayalam Extra" w:hAnsi="BRH Malayalam Extra" w:cs="BRH Malayalam Extra"/>
+                <w:color w:val="000000"/>
+                <w:sz w:val="40"/>
+                <w:szCs w:val="40"/>
+                <w:lang w:val="it-IT"/>
+              </w:rPr>
+              <w:t>kI</w:t>
+            </w:r>
+          </w:p>
+        </w:tc>
+      </w:tr>
     </w:tbl>
     <w:p>
       <w:pPr>
@@ -978,6 +1263,7 @@
                 <w:sz w:val="32"/>
                 <w:szCs w:val="32"/>
               </w:rPr>
+              <w:lastRenderedPageBreak/>
               <w:t>Section, Paragraph</w:t>
             </w:r>
           </w:p>
@@ -1088,7 +1374,6 @@
                 <w:szCs w:val="28"/>
                 <w:lang w:val="it-IT"/>
               </w:rPr>
-              <w:lastRenderedPageBreak/>
               <w:t>TB 2.</w:t>
             </w:r>
             <w:r>
@@ -2359,6 +2644,7 @@
                 <w:szCs w:val="28"/>
                 <w:lang w:val="it-IT"/>
               </w:rPr>
+              <w:lastRenderedPageBreak/>
               <w:t>Dasini No - 58</w:t>
             </w:r>
           </w:p>
@@ -2396,6 +2682,7 @@
                 <w:szCs w:val="40"/>
                 <w:lang w:val="it-IT"/>
               </w:rPr>
+              <w:lastRenderedPageBreak/>
               <w:t>sûx</w:t>
             </w:r>
             <w:r>
@@ -2863,7 +3150,6 @@
                 <w:szCs w:val="28"/>
                 <w:lang w:val="it-IT"/>
               </w:rPr>
-              <w:lastRenderedPageBreak/>
               <w:t>TB 2.7.18.4</w:t>
             </w:r>
           </w:p>
@@ -4880,7 +5166,6 @@
           <w:b/>
           <w:bCs/>
         </w:rPr>
-        <w:lastRenderedPageBreak/>
         <w:t xml:space="preserve">(ignore those which are already incorporated in your book’s version and date). </w:t>
       </w:r>
       <w:r>
@@ -6536,6 +6821,7 @@
                 <w:sz w:val="40"/>
                 <w:szCs w:val="40"/>
               </w:rPr>
+              <w:lastRenderedPageBreak/>
               <w:t xml:space="preserve">d¢Z—dxj | </w:t>
             </w:r>
           </w:p>
@@ -6572,6 +6858,7 @@
                 <w:sz w:val="40"/>
                 <w:szCs w:val="40"/>
               </w:rPr>
+              <w:lastRenderedPageBreak/>
               <w:t>py</w:t>
             </w:r>
             <w:r>
@@ -6697,6 +6984,7 @@
                 <w:sz w:val="40"/>
                 <w:szCs w:val="40"/>
               </w:rPr>
+              <w:lastRenderedPageBreak/>
               <w:t xml:space="preserve">d¢Z—dxj | </w:t>
             </w:r>
           </w:p>
@@ -6729,6 +7017,7 @@
                 <w:sz w:val="28"/>
                 <w:szCs w:val="28"/>
               </w:rPr>
+              <w:lastRenderedPageBreak/>
               <w:t>TB 2.8.8.2</w:t>
             </w:r>
           </w:p>
@@ -7028,7 +7317,6 @@
                 <w:sz w:val="28"/>
                 <w:szCs w:val="28"/>
               </w:rPr>
-              <w:lastRenderedPageBreak/>
               <w:t>TB 2.8.8.11</w:t>
             </w:r>
           </w:p>
@@ -8545,6 +8833,7 @@
         </w:rPr>
       </w:pPr>
       <w:r>
+        <w:lastRenderedPageBreak/>
         <w:tab/>
       </w:r>
       <w:r>
@@ -8840,7 +9129,6 @@
                 <w:sz w:val="32"/>
                 <w:szCs w:val="32"/>
               </w:rPr>
-              <w:lastRenderedPageBreak/>
               <w:t>Reference</w:t>
             </w:r>
           </w:p>
@@ -8863,7 +9151,6 @@
                 <w:sz w:val="32"/>
                 <w:szCs w:val="32"/>
               </w:rPr>
-              <w:lastRenderedPageBreak/>
               <w:t>As Printed</w:t>
             </w:r>
           </w:p>
@@ -8905,7 +9192,6 @@
                 <w:sz w:val="32"/>
                 <w:szCs w:val="32"/>
               </w:rPr>
-              <w:lastRenderedPageBreak/>
               <w:t>(Comments and analysis)</w:t>
             </w:r>
           </w:p>
@@ -8930,7 +9216,6 @@
                 <w:sz w:val="36"/>
                 <w:szCs w:val="36"/>
               </w:rPr>
-              <w:lastRenderedPageBreak/>
               <w:t>No Corrections</w:t>
             </w:r>
           </w:p>

</xml_diff>